<commit_message>
add not used get request to Books controller
</commit_message>
<xml_diff>
--- a/BookReviewsAPI/Diplom/Diplom.docx
+++ b/BookReviewsAPI/Diplom/Diplom.docx
@@ -3,15 +3,738 @@
 <w:document xmlns:wpc="http://schemas.microsoft.com/office/word/2010/wordprocessingCanvas" xmlns:cx="http://schemas.microsoft.com/office/drawing/2014/chartex" xmlns:cx1="http://schemas.microsoft.com/office/drawing/2015/9/8/chartex" xmlns:cx2="http://schemas.microsoft.com/office/drawing/2015/10/21/chartex" xmlns:cx3="http://schemas.microsoft.com/office/drawing/2016/5/9/chartex" xmlns:cx4="http://schemas.microsoft.com/office/drawing/2016/5/10/chartex" xmlns:cx5="http://schemas.microsoft.com/office/drawing/2016/5/11/chartex" xmlns:cx6="http://schemas.microsoft.com/office/drawing/2016/5/12/chartex" xmlns:cx7="http://schemas.microsoft.com/office/drawing/2016/5/13/chartex" xmlns:cx8="http://schemas.microsoft.com/office/drawing/2016/5/14/chartex" xmlns:mc="http://schemas.openxmlformats.org/markup-compatibility/2006" xmlns:aink="http://schemas.microsoft.com/office/drawing/2016/ink" xmlns:am3d="http://schemas.microsoft.com/office/drawing/2017/model3d" xmlns:o="urn:schemas-microsoft-com:office:office" xmlns:r="http://schemas.openxmlformats.org/officeDocument/2006/relationships" xmlns:m="http://schemas.openxmlformats.org/officeDocument/2006/math" xmlns:v="urn:schemas-microsoft-com:vml" xmlns:wp14="http://schemas.microsoft.com/office/word/2010/wordprocessingDrawing" xmlns:wp="http://schemas.openxmlformats.org/drawingml/2006/wordprocessingDrawing" xmlns:w10="urn:schemas-microsoft-com:office:word" xmlns:w="http://schemas.openxmlformats.org/wordprocessingml/2006/main" xmlns:w14="http://schemas.microsoft.com/office/word/2010/wordml" xmlns:w15="http://schemas.microsoft.com/office/word/2012/wordml" xmlns:w16cex="http://schemas.microsoft.com/office/word/2018/wordml/cex" xmlns:w16cid="http://schemas.microsoft.com/office/word/2016/wordml/cid" xmlns:w16="http://schemas.microsoft.com/office/word/2018/wordml" xmlns:w16se="http://schemas.microsoft.com/office/word/2015/wordml/symex" xmlns:wpg="http://schemas.microsoft.com/office/word/2010/wordprocessingGroup" xmlns:wpi="http://schemas.microsoft.com/office/word/2010/wordprocessingInk" xmlns:wne="http://schemas.microsoft.com/office/word/2006/wordml" xmlns:wps="http://schemas.microsoft.com/office/word/2010/wordprocessingShape" mc:Ignorable="w14 w15 w16se w16cid w16 w16cex wp14">
   <w:body>
     <w:p>
-      <w:r>
-        <w:t>Добавил диплом в гит</w:t>
+      <w:pPr>
+        <w:rPr>
+          <w:rFonts w:ascii="Times New Roman" w:hAnsi="Times New Roman" w:cs="Times New Roman"/>
+          <w:sz w:val="28"/>
+          <w:szCs w:val="28"/>
+        </w:rPr>
+      </w:pPr>
+      <w:bookmarkStart w:id="0" w:name="_Hlk42556731"/>
+      <w:r>
+        <w:rPr>
+          <w:rFonts w:ascii="Times New Roman" w:hAnsi="Times New Roman" w:cs="Times New Roman"/>
+          <w:sz w:val="28"/>
+          <w:szCs w:val="28"/>
+        </w:rPr>
+        <w:t xml:space="preserve">Для реализации информационной системы </w:t>
+      </w:r>
+      <w:r>
+        <w:rPr>
+          <w:rFonts w:ascii="Times New Roman" w:hAnsi="Times New Roman" w:cs="Times New Roman"/>
+          <w:sz w:val="28"/>
+          <w:szCs w:val="28"/>
+        </w:rPr>
+        <w:t>необходим</w:t>
+      </w:r>
+      <w:r>
+        <w:rPr>
+          <w:rFonts w:ascii="Times New Roman" w:hAnsi="Times New Roman" w:cs="Times New Roman"/>
+          <w:sz w:val="28"/>
+          <w:szCs w:val="28"/>
+        </w:rPr>
+        <w:t xml:space="preserve"> подходящий стек технологий, позволяющий реализовать </w:t>
+      </w:r>
+      <w:r>
+        <w:rPr>
+          <w:rFonts w:ascii="Times New Roman" w:hAnsi="Times New Roman" w:cs="Times New Roman"/>
+          <w:sz w:val="28"/>
+          <w:szCs w:val="28"/>
+        </w:rPr>
+        <w:t>выбранный архитектурный паттерн. Таким образом, первым шагом в реализации был анализ существующего рынка технологий, позволяющих создавать веб-приложения.</w:t>
       </w:r>
     </w:p>
     <w:p>
-      <w:r>
-        <w:t>И рад этому</w:t>
-      </w:r>
-      <w:bookmarkStart w:id="0" w:name="_GoBack"/>
+      <w:pPr>
+        <w:rPr>
+          <w:rFonts w:ascii="Times New Roman" w:hAnsi="Times New Roman" w:cs="Times New Roman"/>
+          <w:sz w:val="28"/>
+          <w:szCs w:val="28"/>
+        </w:rPr>
+      </w:pPr>
+      <w:r>
+        <w:rPr>
+          <w:rFonts w:ascii="Times New Roman" w:hAnsi="Times New Roman" w:cs="Times New Roman"/>
+          <w:sz w:val="28"/>
+          <w:szCs w:val="28"/>
+        </w:rPr>
+        <w:t>После проведенного анализа</w:t>
+      </w:r>
+      <w:r>
+        <w:rPr>
+          <w:rFonts w:ascii="Times New Roman" w:hAnsi="Times New Roman" w:cs="Times New Roman"/>
+          <w:sz w:val="28"/>
+          <w:szCs w:val="28"/>
+        </w:rPr>
+        <w:t xml:space="preserve"> для реализации информационной системы</w:t>
+      </w:r>
+      <w:r>
+        <w:rPr>
+          <w:rFonts w:ascii="Times New Roman" w:hAnsi="Times New Roman" w:cs="Times New Roman"/>
+          <w:sz w:val="28"/>
+          <w:szCs w:val="28"/>
+        </w:rPr>
+        <w:t xml:space="preserve"> был выбран архитектурный стиль </w:t>
+      </w:r>
+      <w:r>
+        <w:rPr>
+          <w:rFonts w:ascii="Times New Roman" w:hAnsi="Times New Roman" w:cs="Times New Roman"/>
+          <w:sz w:val="28"/>
+          <w:szCs w:val="28"/>
+          <w:lang w:val="en-US"/>
+        </w:rPr>
+        <w:t>REST</w:t>
+      </w:r>
+      <w:r>
+        <w:rPr>
+          <w:rFonts w:ascii="Times New Roman" w:hAnsi="Times New Roman" w:cs="Times New Roman"/>
+          <w:sz w:val="28"/>
+          <w:szCs w:val="28"/>
+        </w:rPr>
+        <w:t xml:space="preserve"> </w:t>
+      </w:r>
+      <w:r>
+        <w:rPr>
+          <w:rFonts w:ascii="Times New Roman" w:hAnsi="Times New Roman" w:cs="Times New Roman"/>
+          <w:sz w:val="28"/>
+          <w:szCs w:val="28"/>
+          <w:lang w:val="en-US"/>
+        </w:rPr>
+        <w:t>full</w:t>
+      </w:r>
+      <w:r>
+        <w:rPr>
+          <w:rFonts w:ascii="Times New Roman" w:hAnsi="Times New Roman" w:cs="Times New Roman"/>
+          <w:sz w:val="28"/>
+          <w:szCs w:val="28"/>
+        </w:rPr>
+        <w:t xml:space="preserve"> </w:t>
+      </w:r>
+      <w:r>
+        <w:rPr>
+          <w:rFonts w:ascii="Times New Roman" w:hAnsi="Times New Roman" w:cs="Times New Roman"/>
+          <w:sz w:val="28"/>
+          <w:szCs w:val="28"/>
+          <w:lang w:val="en-US"/>
+        </w:rPr>
+        <w:t>API</w:t>
+      </w:r>
+      <w:r>
+        <w:rPr>
+          <w:rFonts w:ascii="Times New Roman" w:hAnsi="Times New Roman" w:cs="Times New Roman"/>
+          <w:sz w:val="28"/>
+          <w:szCs w:val="28"/>
+        </w:rPr>
+        <w:t xml:space="preserve">. </w:t>
+      </w:r>
+      <w:r>
+        <w:rPr>
+          <w:rFonts w:ascii="Times New Roman" w:hAnsi="Times New Roman" w:cs="Times New Roman"/>
+          <w:sz w:val="28"/>
+          <w:szCs w:val="28"/>
+        </w:rPr>
+        <w:t>Данный стиль подразуме</w:t>
+      </w:r>
+      <w:r>
+        <w:rPr>
+          <w:rFonts w:ascii="Times New Roman" w:hAnsi="Times New Roman" w:cs="Times New Roman"/>
+          <w:sz w:val="28"/>
+          <w:szCs w:val="28"/>
+        </w:rPr>
+        <w:t>вает наличие трех компонентов:</w:t>
+      </w:r>
+    </w:p>
+    <w:p>
+      <w:pPr>
+        <w:pStyle w:val="a3"/>
+        <w:numPr>
+          <w:ilvl w:val="0"/>
+          <w:numId w:val="1"/>
+        </w:numPr>
+        <w:rPr>
+          <w:rFonts w:ascii="Times New Roman" w:hAnsi="Times New Roman" w:cs="Times New Roman"/>
+          <w:sz w:val="28"/>
+          <w:szCs w:val="28"/>
+        </w:rPr>
+      </w:pPr>
+    </w:p>
+    <w:p>
+      <w:pPr>
+        <w:rPr>
+          <w:rFonts w:ascii="Times New Roman" w:hAnsi="Times New Roman" w:cs="Times New Roman"/>
+          <w:sz w:val="28"/>
+          <w:szCs w:val="28"/>
+        </w:rPr>
+      </w:pPr>
+      <w:r>
+        <w:rPr>
+          <w:rFonts w:ascii="Times New Roman" w:hAnsi="Times New Roman" w:cs="Times New Roman"/>
+          <w:sz w:val="28"/>
+          <w:szCs w:val="28"/>
+        </w:rPr>
+        <w:t xml:space="preserve">После анализа технологий, позволяющих реализовать такой архитектурный стиль как </w:t>
+      </w:r>
+      <w:r>
+        <w:rPr>
+          <w:rFonts w:ascii="Times New Roman" w:hAnsi="Times New Roman" w:cs="Times New Roman"/>
+          <w:sz w:val="28"/>
+          <w:szCs w:val="28"/>
+          <w:lang w:val="en-US"/>
+        </w:rPr>
+        <w:t>REST</w:t>
+      </w:r>
+      <w:r>
+        <w:rPr>
+          <w:rFonts w:ascii="Times New Roman" w:hAnsi="Times New Roman" w:cs="Times New Roman"/>
+          <w:sz w:val="28"/>
+          <w:szCs w:val="28"/>
+        </w:rPr>
+        <w:t xml:space="preserve"> </w:t>
+      </w:r>
+      <w:r>
+        <w:rPr>
+          <w:rFonts w:ascii="Times New Roman" w:hAnsi="Times New Roman" w:cs="Times New Roman"/>
+          <w:sz w:val="28"/>
+          <w:szCs w:val="28"/>
+          <w:lang w:val="en-US"/>
+        </w:rPr>
+        <w:t>full</w:t>
+      </w:r>
+      <w:r>
+        <w:rPr>
+          <w:rFonts w:ascii="Times New Roman" w:hAnsi="Times New Roman" w:cs="Times New Roman"/>
+          <w:sz w:val="28"/>
+          <w:szCs w:val="28"/>
+        </w:rPr>
+        <w:t xml:space="preserve"> </w:t>
+      </w:r>
+      <w:r>
+        <w:rPr>
+          <w:rFonts w:ascii="Times New Roman" w:hAnsi="Times New Roman" w:cs="Times New Roman"/>
+          <w:sz w:val="28"/>
+          <w:szCs w:val="28"/>
+          <w:lang w:val="en-US"/>
+        </w:rPr>
+        <w:t>API</w:t>
+      </w:r>
+      <w:r>
+        <w:rPr>
+          <w:rFonts w:ascii="Times New Roman" w:hAnsi="Times New Roman" w:cs="Times New Roman"/>
+          <w:sz w:val="28"/>
+          <w:szCs w:val="28"/>
+        </w:rPr>
+        <w:t>, был</w:t>
+      </w:r>
+      <w:r>
+        <w:rPr>
+          <w:rFonts w:ascii="Times New Roman" w:hAnsi="Times New Roman" w:cs="Times New Roman"/>
+          <w:sz w:val="28"/>
+          <w:szCs w:val="28"/>
+        </w:rPr>
+        <w:t>а</w:t>
+      </w:r>
+      <w:r>
+        <w:rPr>
+          <w:rFonts w:ascii="Times New Roman" w:hAnsi="Times New Roman" w:cs="Times New Roman"/>
+          <w:sz w:val="28"/>
+          <w:szCs w:val="28"/>
+        </w:rPr>
+        <w:t xml:space="preserve"> выбрана платформа разработки </w:t>
+      </w:r>
+      <w:r>
+        <w:rPr>
+          <w:rFonts w:ascii="Times New Roman" w:hAnsi="Times New Roman" w:cs="Times New Roman"/>
+          <w:sz w:val="28"/>
+          <w:szCs w:val="28"/>
+        </w:rPr>
+        <w:t>.</w:t>
+      </w:r>
+      <w:r>
+        <w:rPr>
+          <w:rFonts w:ascii="Times New Roman" w:hAnsi="Times New Roman" w:cs="Times New Roman"/>
+          <w:sz w:val="28"/>
+          <w:szCs w:val="28"/>
+          <w:lang w:val="en-US"/>
+        </w:rPr>
+        <w:t>NET</w:t>
+      </w:r>
+      <w:r>
+        <w:rPr>
+          <w:rFonts w:ascii="Times New Roman" w:hAnsi="Times New Roman" w:cs="Times New Roman"/>
+          <w:sz w:val="28"/>
+          <w:szCs w:val="28"/>
+        </w:rPr>
+        <w:t xml:space="preserve"> </w:t>
+      </w:r>
+      <w:r>
+        <w:rPr>
+          <w:rFonts w:ascii="Times New Roman" w:hAnsi="Times New Roman" w:cs="Times New Roman"/>
+          <w:sz w:val="28"/>
+          <w:szCs w:val="28"/>
+          <w:lang w:val="en-US"/>
+        </w:rPr>
+        <w:t>Core</w:t>
+      </w:r>
+      <w:r>
+        <w:rPr>
+          <w:rFonts w:ascii="Times New Roman" w:hAnsi="Times New Roman" w:cs="Times New Roman"/>
+          <w:sz w:val="28"/>
+          <w:szCs w:val="28"/>
+        </w:rPr>
+        <w:t>.</w:t>
+      </w:r>
+    </w:p>
+    <w:p>
+      <w:pPr>
+        <w:rPr>
+          <w:rFonts w:ascii="Times New Roman" w:hAnsi="Times New Roman" w:cs="Times New Roman"/>
+          <w:sz w:val="28"/>
+          <w:szCs w:val="28"/>
+        </w:rPr>
+      </w:pPr>
+      <w:r>
+        <w:rPr>
+          <w:rFonts w:ascii="Times New Roman" w:hAnsi="Times New Roman" w:cs="Times New Roman"/>
+          <w:sz w:val="28"/>
+          <w:szCs w:val="28"/>
+        </w:rPr>
+        <w:t>Управляемая среда</w:t>
+      </w:r>
+      <w:r>
+        <w:rPr>
+          <w:rFonts w:ascii="Times New Roman" w:hAnsi="Times New Roman" w:cs="Times New Roman"/>
+          <w:sz w:val="28"/>
+          <w:szCs w:val="28"/>
+        </w:rPr>
+        <w:t xml:space="preserve"> </w:t>
+      </w:r>
+      <w:r>
+        <w:rPr>
+          <w:rFonts w:ascii="Times New Roman" w:hAnsi="Times New Roman" w:cs="Times New Roman"/>
+          <w:sz w:val="28"/>
+          <w:szCs w:val="28"/>
+        </w:rPr>
+        <w:t>.</w:t>
+      </w:r>
+      <w:r>
+        <w:rPr>
+          <w:rFonts w:ascii="Times New Roman" w:hAnsi="Times New Roman" w:cs="Times New Roman"/>
+          <w:sz w:val="28"/>
+          <w:szCs w:val="28"/>
+          <w:lang w:val="en-US"/>
+        </w:rPr>
+        <w:t>NET</w:t>
+      </w:r>
+      <w:r>
+        <w:rPr>
+          <w:rFonts w:ascii="Times New Roman" w:hAnsi="Times New Roman" w:cs="Times New Roman"/>
+          <w:sz w:val="28"/>
+          <w:szCs w:val="28"/>
+        </w:rPr>
+        <w:t xml:space="preserve"> </w:t>
+      </w:r>
+      <w:r>
+        <w:rPr>
+          <w:rFonts w:ascii="Times New Roman" w:hAnsi="Times New Roman" w:cs="Times New Roman"/>
+          <w:sz w:val="28"/>
+          <w:szCs w:val="28"/>
+          <w:lang w:val="en-US"/>
+        </w:rPr>
+        <w:t>Core</w:t>
+      </w:r>
+      <w:r>
+        <w:rPr>
+          <w:rFonts w:ascii="Times New Roman" w:hAnsi="Times New Roman" w:cs="Times New Roman"/>
+          <w:sz w:val="28"/>
+          <w:szCs w:val="28"/>
+        </w:rPr>
+        <w:t xml:space="preserve"> </w:t>
+      </w:r>
+      <w:r>
+        <w:rPr>
+          <w:rFonts w:ascii="Times New Roman" w:hAnsi="Times New Roman" w:cs="Times New Roman"/>
+          <w:sz w:val="28"/>
+          <w:szCs w:val="28"/>
+        </w:rPr>
+        <w:t>является</w:t>
+      </w:r>
+      <w:r>
+        <w:rPr>
+          <w:rFonts w:ascii="Times New Roman" w:hAnsi="Times New Roman" w:cs="Times New Roman"/>
+          <w:sz w:val="28"/>
+          <w:szCs w:val="28"/>
+        </w:rPr>
+        <w:t xml:space="preserve"> свободно-распространяемым</w:t>
+      </w:r>
+      <w:r>
+        <w:rPr>
+          <w:rFonts w:ascii="Times New Roman" w:hAnsi="Times New Roman" w:cs="Times New Roman"/>
+          <w:sz w:val="28"/>
+          <w:szCs w:val="28"/>
+        </w:rPr>
+        <w:t xml:space="preserve"> </w:t>
+      </w:r>
+      <w:r>
+        <w:rPr>
+          <w:rFonts w:ascii="Times New Roman" w:hAnsi="Times New Roman" w:cs="Times New Roman"/>
+          <w:sz w:val="28"/>
+          <w:szCs w:val="28"/>
+        </w:rPr>
+        <w:t xml:space="preserve">кроссплатформенным преемником </w:t>
+      </w:r>
+      <w:r>
+        <w:rPr>
+          <w:rFonts w:ascii="Times New Roman" w:hAnsi="Times New Roman" w:cs="Times New Roman"/>
+          <w:sz w:val="28"/>
+          <w:szCs w:val="28"/>
+        </w:rPr>
+        <w:t>.</w:t>
+      </w:r>
+      <w:r>
+        <w:rPr>
+          <w:rFonts w:ascii="Times New Roman" w:hAnsi="Times New Roman" w:cs="Times New Roman"/>
+          <w:sz w:val="28"/>
+          <w:szCs w:val="28"/>
+          <w:lang w:val="en-US"/>
+        </w:rPr>
+        <w:t>NET</w:t>
+      </w:r>
+      <w:r>
+        <w:rPr>
+          <w:rFonts w:ascii="Times New Roman" w:hAnsi="Times New Roman" w:cs="Times New Roman"/>
+          <w:sz w:val="28"/>
+          <w:szCs w:val="28"/>
+        </w:rPr>
+        <w:t xml:space="preserve"> </w:t>
+      </w:r>
+      <w:r>
+        <w:rPr>
+          <w:rFonts w:ascii="Times New Roman" w:hAnsi="Times New Roman" w:cs="Times New Roman"/>
+          <w:sz w:val="28"/>
+          <w:szCs w:val="28"/>
+          <w:lang w:val="en-US"/>
+        </w:rPr>
+        <w:t>Framework</w:t>
+      </w:r>
+      <w:r>
+        <w:rPr>
+          <w:rFonts w:ascii="Times New Roman" w:hAnsi="Times New Roman" w:cs="Times New Roman"/>
+          <w:sz w:val="28"/>
+          <w:szCs w:val="28"/>
+        </w:rPr>
+        <w:t xml:space="preserve"> для операционных систем </w:t>
+      </w:r>
+      <w:r>
+        <w:rPr>
+          <w:rFonts w:ascii="Times New Roman" w:hAnsi="Times New Roman" w:cs="Times New Roman"/>
+          <w:sz w:val="28"/>
+          <w:szCs w:val="28"/>
+          <w:lang w:val="en-US"/>
+        </w:rPr>
+        <w:t>Windows</w:t>
+      </w:r>
+      <w:r>
+        <w:rPr>
+          <w:rFonts w:ascii="Times New Roman" w:hAnsi="Times New Roman" w:cs="Times New Roman"/>
+          <w:sz w:val="28"/>
+          <w:szCs w:val="28"/>
+        </w:rPr>
+        <w:t xml:space="preserve">, </w:t>
+      </w:r>
+      <w:r>
+        <w:rPr>
+          <w:rFonts w:ascii="Times New Roman" w:hAnsi="Times New Roman" w:cs="Times New Roman"/>
+          <w:sz w:val="28"/>
+          <w:szCs w:val="28"/>
+          <w:lang w:val="en-US"/>
+        </w:rPr>
+        <w:t>Linux</w:t>
+      </w:r>
+      <w:r>
+        <w:rPr>
+          <w:rFonts w:ascii="Times New Roman" w:hAnsi="Times New Roman" w:cs="Times New Roman"/>
+          <w:sz w:val="28"/>
+          <w:szCs w:val="28"/>
+        </w:rPr>
+        <w:t xml:space="preserve">, </w:t>
+      </w:r>
+      <w:r>
+        <w:rPr>
+          <w:rFonts w:ascii="Times New Roman" w:hAnsi="Times New Roman" w:cs="Times New Roman"/>
+          <w:sz w:val="28"/>
+          <w:szCs w:val="28"/>
+          <w:lang w:val="en-US"/>
+        </w:rPr>
+        <w:t>macOS</w:t>
+      </w:r>
+      <w:r>
+        <w:rPr>
+          <w:rFonts w:ascii="Times New Roman" w:hAnsi="Times New Roman" w:cs="Times New Roman"/>
+          <w:sz w:val="28"/>
+          <w:szCs w:val="28"/>
+        </w:rPr>
+        <w:t xml:space="preserve">. </w:t>
+      </w:r>
+      <w:r>
+        <w:rPr>
+          <w:rFonts w:ascii="Times New Roman" w:hAnsi="Times New Roman" w:cs="Times New Roman"/>
+          <w:sz w:val="28"/>
+          <w:szCs w:val="28"/>
+        </w:rPr>
+        <w:t xml:space="preserve">Разработанная и выпущенная компанией </w:t>
+      </w:r>
+      <w:r>
+        <w:rPr>
+          <w:rFonts w:ascii="Times New Roman" w:hAnsi="Times New Roman" w:cs="Times New Roman"/>
+          <w:sz w:val="28"/>
+          <w:szCs w:val="28"/>
+          <w:lang w:val="en-US"/>
+        </w:rPr>
+        <w:t>Microsoft</w:t>
+      </w:r>
+      <w:r>
+        <w:rPr>
+          <w:rFonts w:ascii="Times New Roman" w:hAnsi="Times New Roman" w:cs="Times New Roman"/>
+          <w:sz w:val="28"/>
+          <w:szCs w:val="28"/>
+        </w:rPr>
+        <w:t xml:space="preserve"> </w:t>
+      </w:r>
+      <w:r>
+        <w:rPr>
+          <w:rFonts w:ascii="Times New Roman" w:hAnsi="Times New Roman" w:cs="Times New Roman"/>
+          <w:sz w:val="28"/>
+          <w:szCs w:val="28"/>
+        </w:rPr>
+        <w:t>платформа позволяет создавать разного вида программы, в том числе и необходимые нам веб-приложения.</w:t>
+      </w:r>
+    </w:p>
+    <w:p>
+      <w:pPr>
+        <w:rPr>
+          <w:rFonts w:ascii="Times New Roman" w:hAnsi="Times New Roman" w:cs="Times New Roman"/>
+          <w:sz w:val="28"/>
+          <w:szCs w:val="28"/>
+        </w:rPr>
+      </w:pPr>
+      <w:r>
+        <w:rPr>
+          <w:rFonts w:ascii="Times New Roman" w:hAnsi="Times New Roman" w:cs="Times New Roman"/>
+          <w:sz w:val="28"/>
+          <w:szCs w:val="28"/>
+        </w:rPr>
+        <w:t xml:space="preserve">Для удобной разработки проекта была использована среда разработки </w:t>
+      </w:r>
+      <w:r>
+        <w:rPr>
+          <w:rFonts w:ascii="Times New Roman" w:hAnsi="Times New Roman" w:cs="Times New Roman"/>
+          <w:sz w:val="28"/>
+          <w:szCs w:val="28"/>
+          <w:lang w:val="en-US"/>
+        </w:rPr>
+        <w:t>Visual</w:t>
+      </w:r>
+      <w:r>
+        <w:rPr>
+          <w:rFonts w:ascii="Times New Roman" w:hAnsi="Times New Roman" w:cs="Times New Roman"/>
+          <w:sz w:val="28"/>
+          <w:szCs w:val="28"/>
+        </w:rPr>
+        <w:t xml:space="preserve"> </w:t>
+      </w:r>
+      <w:r>
+        <w:rPr>
+          <w:rFonts w:ascii="Times New Roman" w:hAnsi="Times New Roman" w:cs="Times New Roman"/>
+          <w:sz w:val="28"/>
+          <w:szCs w:val="28"/>
+          <w:lang w:val="en-US"/>
+        </w:rPr>
+        <w:t>Studio</w:t>
+      </w:r>
+      <w:r>
+        <w:rPr>
+          <w:rFonts w:ascii="Times New Roman" w:hAnsi="Times New Roman" w:cs="Times New Roman"/>
+          <w:sz w:val="28"/>
+          <w:szCs w:val="28"/>
+        </w:rPr>
+        <w:t xml:space="preserve"> 2019, </w:t>
+      </w:r>
+      <w:r>
+        <w:rPr>
+          <w:rFonts w:ascii="Times New Roman" w:hAnsi="Times New Roman" w:cs="Times New Roman"/>
+          <w:sz w:val="28"/>
+          <w:szCs w:val="28"/>
+        </w:rPr>
+        <w:t xml:space="preserve">имеющая удобные шаблоны проектов и использующая технологию авто дополнения </w:t>
+      </w:r>
+      <w:r>
+        <w:rPr>
+          <w:rFonts w:ascii="Times New Roman" w:hAnsi="Times New Roman" w:cs="Times New Roman"/>
+          <w:sz w:val="28"/>
+          <w:szCs w:val="28"/>
+          <w:lang w:val="en-US"/>
+        </w:rPr>
+        <w:t>IntelliSense</w:t>
+      </w:r>
+      <w:r>
+        <w:rPr>
+          <w:rFonts w:ascii="Times New Roman" w:hAnsi="Times New Roman" w:cs="Times New Roman"/>
+          <w:sz w:val="28"/>
+          <w:szCs w:val="28"/>
+        </w:rPr>
+        <w:t xml:space="preserve">. </w:t>
+      </w:r>
+      <w:r>
+        <w:rPr>
+          <w:rFonts w:ascii="Times New Roman" w:hAnsi="Times New Roman" w:cs="Times New Roman"/>
+          <w:sz w:val="28"/>
+          <w:szCs w:val="28"/>
+        </w:rPr>
+        <w:t xml:space="preserve">В качестве языка программирования был выбран </w:t>
+      </w:r>
+      <w:r>
+        <w:rPr>
+          <w:rFonts w:ascii="Times New Roman" w:hAnsi="Times New Roman" w:cs="Times New Roman"/>
+          <w:sz w:val="28"/>
+          <w:szCs w:val="28"/>
+          <w:lang w:val="en-US"/>
+        </w:rPr>
+        <w:t>C</w:t>
+      </w:r>
+      <w:r>
+        <w:rPr>
+          <w:rFonts w:ascii="Times New Roman" w:hAnsi="Times New Roman" w:cs="Times New Roman"/>
+          <w:sz w:val="28"/>
+          <w:szCs w:val="28"/>
+        </w:rPr>
+        <w:t>#</w:t>
+      </w:r>
+      <w:r>
+        <w:rPr>
+          <w:rFonts w:ascii="Times New Roman" w:hAnsi="Times New Roman" w:cs="Times New Roman"/>
+          <w:sz w:val="28"/>
+          <w:szCs w:val="28"/>
+        </w:rPr>
+        <w:t xml:space="preserve">, так как платформа </w:t>
+      </w:r>
+      <w:r>
+        <w:rPr>
+          <w:rFonts w:ascii="Times New Roman" w:hAnsi="Times New Roman" w:cs="Times New Roman"/>
+          <w:sz w:val="28"/>
+          <w:szCs w:val="28"/>
+        </w:rPr>
+        <w:t>.</w:t>
+      </w:r>
+      <w:r>
+        <w:rPr>
+          <w:rFonts w:ascii="Times New Roman" w:hAnsi="Times New Roman" w:cs="Times New Roman"/>
+          <w:sz w:val="28"/>
+          <w:szCs w:val="28"/>
+          <w:lang w:val="en-US"/>
+        </w:rPr>
+        <w:t>NET</w:t>
+      </w:r>
+      <w:r>
+        <w:rPr>
+          <w:rFonts w:ascii="Times New Roman" w:hAnsi="Times New Roman" w:cs="Times New Roman"/>
+          <w:sz w:val="28"/>
+          <w:szCs w:val="28"/>
+        </w:rPr>
+        <w:t xml:space="preserve"> </w:t>
+      </w:r>
+      <w:r>
+        <w:rPr>
+          <w:rFonts w:ascii="Times New Roman" w:hAnsi="Times New Roman" w:cs="Times New Roman"/>
+          <w:sz w:val="28"/>
+          <w:szCs w:val="28"/>
+          <w:lang w:val="en-US"/>
+        </w:rPr>
+        <w:t>Core</w:t>
+      </w:r>
+      <w:r>
+        <w:rPr>
+          <w:rFonts w:ascii="Times New Roman" w:hAnsi="Times New Roman" w:cs="Times New Roman"/>
+          <w:sz w:val="28"/>
+          <w:szCs w:val="28"/>
+        </w:rPr>
+        <w:t xml:space="preserve"> </w:t>
+      </w:r>
+      <w:r>
+        <w:rPr>
+          <w:rFonts w:ascii="Times New Roman" w:hAnsi="Times New Roman" w:cs="Times New Roman"/>
+          <w:sz w:val="28"/>
+          <w:szCs w:val="28"/>
+        </w:rPr>
+        <w:t xml:space="preserve">позволяет разрабатывать на нескольких </w:t>
+      </w:r>
+      <w:r>
+        <w:rPr>
+          <w:rFonts w:ascii="Times New Roman" w:hAnsi="Times New Roman" w:cs="Times New Roman"/>
+          <w:sz w:val="28"/>
+          <w:szCs w:val="28"/>
+        </w:rPr>
+        <w:t>.</w:t>
+      </w:r>
+      <w:r>
+        <w:rPr>
+          <w:rFonts w:ascii="Times New Roman" w:hAnsi="Times New Roman" w:cs="Times New Roman"/>
+          <w:sz w:val="28"/>
+          <w:szCs w:val="28"/>
+          <w:lang w:val="en-US"/>
+        </w:rPr>
+        <w:t>NET</w:t>
+      </w:r>
+      <w:r>
+        <w:rPr>
+          <w:rFonts w:ascii="Times New Roman" w:hAnsi="Times New Roman" w:cs="Times New Roman"/>
+          <w:sz w:val="28"/>
+          <w:szCs w:val="28"/>
+        </w:rPr>
+        <w:t xml:space="preserve"> </w:t>
+      </w:r>
+      <w:r>
+        <w:rPr>
+          <w:rFonts w:ascii="Times New Roman" w:hAnsi="Times New Roman" w:cs="Times New Roman"/>
+          <w:sz w:val="28"/>
+          <w:szCs w:val="28"/>
+        </w:rPr>
+        <w:t>совместимых языках,</w:t>
+      </w:r>
+      <w:bookmarkStart w:id="1" w:name="_GoBack"/>
+      <w:bookmarkEnd w:id="1"/>
+      <w:r>
+        <w:rPr>
+          <w:rFonts w:ascii="Times New Roman" w:hAnsi="Times New Roman" w:cs="Times New Roman"/>
+          <w:sz w:val="28"/>
+          <w:szCs w:val="28"/>
+        </w:rPr>
+        <w:t xml:space="preserve"> и после проведенного анализа </w:t>
+      </w:r>
+      <w:r>
+        <w:rPr>
+          <w:rFonts w:ascii="Times New Roman" w:hAnsi="Times New Roman" w:cs="Times New Roman"/>
+          <w:sz w:val="28"/>
+          <w:szCs w:val="28"/>
+          <w:lang w:val="en-US"/>
+        </w:rPr>
+        <w:t>C</w:t>
+      </w:r>
+      <w:r>
+        <w:rPr>
+          <w:rFonts w:ascii="Times New Roman" w:hAnsi="Times New Roman" w:cs="Times New Roman"/>
+          <w:sz w:val="28"/>
+          <w:szCs w:val="28"/>
+        </w:rPr>
+        <w:t xml:space="preserve"># </w:t>
+      </w:r>
+      <w:r>
+        <w:rPr>
+          <w:rFonts w:ascii="Times New Roman" w:hAnsi="Times New Roman" w:cs="Times New Roman"/>
+          <w:sz w:val="28"/>
+          <w:szCs w:val="28"/>
+        </w:rPr>
+        <w:t>оказался самым подходящим для наших задач.</w:t>
+      </w:r>
       <w:bookmarkEnd w:id="0"/>
     </w:p>
     <w:sectPr>
@@ -22,6 +745,100 @@
     </w:sectPr>
   </w:body>
 </w:document>
+</file>
+
+<file path=word/numbering.xml><?xml version="1.0" encoding="utf-8"?>
+<w:numbering xmlns:wpc="http://schemas.microsoft.com/office/word/2010/wordprocessingCanvas" xmlns:cx="http://schemas.microsoft.com/office/drawing/2014/chartex" xmlns:cx1="http://schemas.microsoft.com/office/drawing/2015/9/8/chartex" xmlns:cx2="http://schemas.microsoft.com/office/drawing/2015/10/21/chartex" xmlns:cx3="http://schemas.microsoft.com/office/drawing/2016/5/9/chartex" xmlns:cx4="http://schemas.microsoft.com/office/drawing/2016/5/10/chartex" xmlns:cx5="http://schemas.microsoft.com/office/drawing/2016/5/11/chartex" xmlns:cx6="http://schemas.microsoft.com/office/drawing/2016/5/12/chartex" xmlns:cx7="http://schemas.microsoft.com/office/drawing/2016/5/13/chartex" xmlns:cx8="http://schemas.microsoft.com/office/drawing/2016/5/14/chartex" xmlns:mc="http://schemas.openxmlformats.org/markup-compatibility/2006" xmlns:aink="http://schemas.microsoft.com/office/drawing/2016/ink" xmlns:am3d="http://schemas.microsoft.com/office/drawing/2017/model3d" xmlns:o="urn:schemas-microsoft-com:office:office" xmlns:r="http://schemas.openxmlformats.org/officeDocument/2006/relationships" xmlns:m="http://schemas.openxmlformats.org/officeDocument/2006/math" xmlns:v="urn:schemas-microsoft-com:vml" xmlns:wp14="http://schemas.microsoft.com/office/word/2010/wordprocessingDrawing" xmlns:wp="http://schemas.openxmlformats.org/drawingml/2006/wordprocessingDrawing" xmlns:w10="urn:schemas-microsoft-com:office:word" xmlns:w="http://schemas.openxmlformats.org/wordprocessingml/2006/main" xmlns:w14="http://schemas.microsoft.com/office/word/2010/wordml" xmlns:w15="http://schemas.microsoft.com/office/word/2012/wordml" xmlns:w16cex="http://schemas.microsoft.com/office/word/2018/wordml/cex" xmlns:w16cid="http://schemas.microsoft.com/office/word/2016/wordml/cid" xmlns:w16="http://schemas.microsoft.com/office/word/2018/wordml" xmlns:w16se="http://schemas.microsoft.com/office/word/2015/wordml/symex" xmlns:wpg="http://schemas.microsoft.com/office/word/2010/wordprocessingGroup" xmlns:wpi="http://schemas.microsoft.com/office/word/2010/wordprocessingInk" xmlns:wne="http://schemas.microsoft.com/office/word/2006/wordml" xmlns:wps="http://schemas.microsoft.com/office/word/2010/wordprocessingShape" mc:Ignorable="w14 w15 w16se w16cid w16 w16cex wp14">
+  <w:abstractNum w:abstractNumId="0" w15:restartNumberingAfterBreak="0">
+    <w:nsid w:val="679059A7"/>
+    <w:multiLevelType w:val="hybridMultilevel"/>
+    <w:tmpl w:val="2B3ADE22"/>
+    <w:lvl w:ilvl="0" w:tplc="0419000F">
+      <w:start w:val="1"/>
+      <w:numFmt w:val="decimal"/>
+      <w:lvlText w:val="%1."/>
+      <w:lvlJc w:val="left"/>
+      <w:pPr>
+        <w:ind w:left="720" w:hanging="360"/>
+      </w:pPr>
+    </w:lvl>
+    <w:lvl w:ilvl="1" w:tplc="04190019" w:tentative="1">
+      <w:start w:val="1"/>
+      <w:numFmt w:val="lowerLetter"/>
+      <w:lvlText w:val="%2."/>
+      <w:lvlJc w:val="left"/>
+      <w:pPr>
+        <w:ind w:left="1440" w:hanging="360"/>
+      </w:pPr>
+    </w:lvl>
+    <w:lvl w:ilvl="2" w:tplc="0419001B" w:tentative="1">
+      <w:start w:val="1"/>
+      <w:numFmt w:val="lowerRoman"/>
+      <w:lvlText w:val="%3."/>
+      <w:lvlJc w:val="right"/>
+      <w:pPr>
+        <w:ind w:left="2160" w:hanging="180"/>
+      </w:pPr>
+    </w:lvl>
+    <w:lvl w:ilvl="3" w:tplc="0419000F" w:tentative="1">
+      <w:start w:val="1"/>
+      <w:numFmt w:val="decimal"/>
+      <w:lvlText w:val="%4."/>
+      <w:lvlJc w:val="left"/>
+      <w:pPr>
+        <w:ind w:left="2880" w:hanging="360"/>
+      </w:pPr>
+    </w:lvl>
+    <w:lvl w:ilvl="4" w:tplc="04190019" w:tentative="1">
+      <w:start w:val="1"/>
+      <w:numFmt w:val="lowerLetter"/>
+      <w:lvlText w:val="%5."/>
+      <w:lvlJc w:val="left"/>
+      <w:pPr>
+        <w:ind w:left="3600" w:hanging="360"/>
+      </w:pPr>
+    </w:lvl>
+    <w:lvl w:ilvl="5" w:tplc="0419001B" w:tentative="1">
+      <w:start w:val="1"/>
+      <w:numFmt w:val="lowerRoman"/>
+      <w:lvlText w:val="%6."/>
+      <w:lvlJc w:val="right"/>
+      <w:pPr>
+        <w:ind w:left="4320" w:hanging="180"/>
+      </w:pPr>
+    </w:lvl>
+    <w:lvl w:ilvl="6" w:tplc="0419000F" w:tentative="1">
+      <w:start w:val="1"/>
+      <w:numFmt w:val="decimal"/>
+      <w:lvlText w:val="%7."/>
+      <w:lvlJc w:val="left"/>
+      <w:pPr>
+        <w:ind w:left="5040" w:hanging="360"/>
+      </w:pPr>
+    </w:lvl>
+    <w:lvl w:ilvl="7" w:tplc="04190019" w:tentative="1">
+      <w:start w:val="1"/>
+      <w:numFmt w:val="lowerLetter"/>
+      <w:lvlText w:val="%8."/>
+      <w:lvlJc w:val="left"/>
+      <w:pPr>
+        <w:ind w:left="5760" w:hanging="360"/>
+      </w:pPr>
+    </w:lvl>
+    <w:lvl w:ilvl="8" w:tplc="0419001B" w:tentative="1">
+      <w:start w:val="1"/>
+      <w:numFmt w:val="lowerRoman"/>
+      <w:lvlText w:val="%9."/>
+      <w:lvlJc w:val="right"/>
+      <w:pPr>
+        <w:ind w:left="6480" w:hanging="180"/>
+      </w:pPr>
+    </w:lvl>
+  </w:abstractNum>
+  <w:num w:numId="1">
+    <w:abstractNumId w:val="0"/>
+  </w:num>
+</w:numbering>
 </file>
 
 <file path=word/styles.xml><?xml version="1.0" encoding="utf-8"?>
@@ -450,6 +1267,17 @@
     <w:semiHidden/>
     <w:unhideWhenUsed/>
   </w:style>
+  <w:style w:type="paragraph" w:styleId="a3">
+    <w:name w:val="List Paragraph"/>
+    <w:basedOn w:val="a"/>
+    <w:uiPriority w:val="34"/>
+    <w:qFormat/>
+    <w:rsid w:val="008D2D61"/>
+    <w:pPr>
+      <w:ind w:left="720"/>
+      <w:contextualSpacing/>
+    </w:pPr>
+  </w:style>
 </w:styles>
 </file>
 

</xml_diff>